<commit_message>
Updated Table of content for Read me doc
</commit_message>
<xml_diff>
--- a/PSF/PSF/Demo/Hades_Source/Readme/Read me.docx
+++ b/PSF/PSF/Demo/Hades_Source/Readme/Read me.docx
@@ -364,25 +364,7 @@
           <w:sz w:val="20"/>
           <w:szCs w:val="16"/>
         </w:rPr>
-        <w:t xml:space="preserve">Information contained in this publication regarding device applications and the like is provided only for your convenience and can be superseded by updates. It is your responsibility to ensure that your application meets with your specifications. MICROCHIP MAKES NO REPRESENTATIONS OR WARRANTIES OF ANY KIND WHETHER EXPRESS OR </w:t>
-      </w:r>
-      <w:proofErr w:type="gramStart"/>
-      <w:r>
-        <w:rPr>
-          <w:rFonts w:ascii="Arial" w:hAnsi="Arial" w:cs="Arial"/>
-          <w:sz w:val="20"/>
-          <w:szCs w:val="16"/>
-        </w:rPr>
-        <w:t>IMPLIED,  WRITTEN</w:t>
-      </w:r>
-      <w:proofErr w:type="gramEnd"/>
-      <w:r>
-        <w:rPr>
-          <w:rFonts w:ascii="Arial" w:hAnsi="Arial" w:cs="Arial"/>
-          <w:sz w:val="20"/>
-          <w:szCs w:val="16"/>
-        </w:rPr>
-        <w:t xml:space="preserve"> OR ORAL, STATUTORY OR OTHERWISE, RELATED TO THE INFORMATION, INCLUDING BUT NOT LIMITED TO ITS CONDITION, QUALITY, PERFORMANCE, MERCHANTABILITY OR FITNESS FOR PURPOSE</w:t>
+        <w:t>Information contained in this publication regarding device applications and the like is provided only for your convenience and can be superseded by updates. It is your responsibility to ensure that your application meets with your specifications. MICROCHIP MAKES NO REPRESENTATIONS OR WARRANTIES OF ANY KIND WHETHER EXPRESS OR IMPLIED,  WRITTEN OR ORAL, STATUTORY OR OTHERWISE, RELATED TO THE INFORMATION, INCLUDING BUT NOT LIMITED TO ITS CONDITION, QUALITY, PERFORMANCE, MERCHANTABILITY OR FITNESS FOR PURPOSE</w:t>
       </w:r>
       <w:r>
         <w:rPr>
@@ -1505,6 +1487,8 @@
         </w:rPr>
       </w:pPr>
     </w:p>
+    <w:bookmarkStart w:id="3" w:name="_GoBack"/>
+    <w:bookmarkEnd w:id="3"/>
     <w:p>
       <w:pPr>
         <w:pStyle w:val="TOC1"/>
@@ -1537,7 +1521,7 @@
         </w:rPr>
         <w:fldChar w:fldCharType="separate"/>
       </w:r>
-      <w:hyperlink w:anchor="_Toc23861509" w:history="1">
+      <w:hyperlink w:anchor="_Toc24719522" w:history="1">
         <w:r>
           <w:rPr>
             <w:rStyle w:val="Hyperlink"/>
@@ -1581,7 +1565,7 @@
             <w:noProof/>
             <w:webHidden/>
           </w:rPr>
-          <w:instrText xml:space="preserve"> PAGEREF _Toc23861509 \h </w:instrText>
+          <w:instrText xml:space="preserve"> PAGEREF _Toc24719522 \h </w:instrText>
         </w:r>
         <w:r>
           <w:rPr>
@@ -1623,7 +1607,7 @@
           <w:lang w:val="en-US"/>
         </w:rPr>
       </w:pPr>
-      <w:hyperlink w:anchor="_Toc23861510" w:history="1">
+      <w:hyperlink w:anchor="_Toc24719523" w:history="1">
         <w:r>
           <w:rPr>
             <w:rStyle w:val="Hyperlink"/>
@@ -1646,7 +1630,7 @@
             <w:rStyle w:val="Hyperlink"/>
             <w:noProof/>
           </w:rPr>
-          <w:t>Tool Chain</w:t>
+          <w:t>Setting up the Hades board for “Hades_Source”</w:t>
         </w:r>
         <w:r>
           <w:rPr>
@@ -1667,7 +1651,7 @@
             <w:noProof/>
             <w:webHidden/>
           </w:rPr>
-          <w:instrText xml:space="preserve"> PAGEREF _Toc23861510 \h </w:instrText>
+          <w:instrText xml:space="preserve"> PAGEREF _Toc24719523 \h </w:instrText>
         </w:r>
         <w:r>
           <w:rPr>
@@ -1709,7 +1693,7 @@
           <w:lang w:val="en-US"/>
         </w:rPr>
       </w:pPr>
-      <w:hyperlink w:anchor="_Toc23861511" w:history="1">
+      <w:hyperlink w:anchor="_Toc24719524" w:history="1">
         <w:r>
           <w:rPr>
             <w:rStyle w:val="Hyperlink"/>
@@ -1732,7 +1716,7 @@
             <w:rStyle w:val="Hyperlink"/>
             <w:noProof/>
           </w:rPr>
-          <w:t>Building the Project</w:t>
+          <w:t>Setting up the build environment</w:t>
         </w:r>
         <w:r>
           <w:rPr>
@@ -1753,7 +1737,7 @@
             <w:noProof/>
             <w:webHidden/>
           </w:rPr>
-          <w:instrText xml:space="preserve"> PAGEREF _Toc23861511 \h </w:instrText>
+          <w:instrText xml:space="preserve"> PAGEREF _Toc24719524 \h </w:instrText>
         </w:r>
         <w:r>
           <w:rPr>
@@ -1795,7 +1779,7 @@
           <w:lang w:val="en-US"/>
         </w:rPr>
       </w:pPr>
-      <w:hyperlink w:anchor="_Toc23861512" w:history="1">
+      <w:hyperlink w:anchor="_Toc24719525" w:history="1">
         <w:r>
           <w:rPr>
             <w:rStyle w:val="Hyperlink"/>
@@ -1818,6 +1802,354 @@
             <w:rStyle w:val="Hyperlink"/>
             <w:noProof/>
           </w:rPr>
+          <w:t>Building the Project</w:t>
+        </w:r>
+        <w:r>
+          <w:rPr>
+            <w:noProof/>
+            <w:webHidden/>
+          </w:rPr>
+          <w:tab/>
+        </w:r>
+        <w:r>
+          <w:rPr>
+            <w:noProof/>
+            <w:webHidden/>
+          </w:rPr>
+          <w:fldChar w:fldCharType="begin"/>
+        </w:r>
+        <w:r>
+          <w:rPr>
+            <w:noProof/>
+            <w:webHidden/>
+          </w:rPr>
+          <w:instrText xml:space="preserve"> PAGEREF _Toc24719525 \h </w:instrText>
+        </w:r>
+        <w:r>
+          <w:rPr>
+            <w:noProof/>
+            <w:webHidden/>
+          </w:rPr>
+        </w:r>
+        <w:r>
+          <w:rPr>
+            <w:noProof/>
+            <w:webHidden/>
+          </w:rPr>
+          <w:fldChar w:fldCharType="separate"/>
+        </w:r>
+        <w:r>
+          <w:rPr>
+            <w:noProof/>
+            <w:webHidden/>
+          </w:rPr>
+          <w:t>5</w:t>
+        </w:r>
+        <w:r>
+          <w:rPr>
+            <w:noProof/>
+            <w:webHidden/>
+          </w:rPr>
+          <w:fldChar w:fldCharType="end"/>
+        </w:r>
+      </w:hyperlink>
+    </w:p>
+    <w:p>
+      <w:pPr>
+        <w:pStyle w:val="TOC1"/>
+        <w:rPr>
+          <w:rFonts w:asciiTheme="minorHAnsi" w:eastAsiaTheme="minorEastAsia" w:hAnsiTheme="minorHAnsi" w:cstheme="minorBidi"/>
+          <w:noProof/>
+          <w:sz w:val="22"/>
+          <w:szCs w:val="22"/>
+          <w:lang w:val="en-US"/>
+        </w:rPr>
+      </w:pPr>
+      <w:hyperlink w:anchor="_Toc24719526" w:history="1">
+        <w:r>
+          <w:rPr>
+            <w:rStyle w:val="Hyperlink"/>
+            <w:noProof/>
+          </w:rPr>
+          <w:t>5</w:t>
+        </w:r>
+        <w:r>
+          <w:rPr>
+            <w:rFonts w:asciiTheme="minorHAnsi" w:eastAsiaTheme="minorEastAsia" w:hAnsiTheme="minorHAnsi" w:cstheme="minorBidi"/>
+            <w:noProof/>
+            <w:sz w:val="22"/>
+            <w:szCs w:val="22"/>
+            <w:lang w:val="en-US"/>
+          </w:rPr>
+          <w:tab/>
+        </w:r>
+        <w:r>
+          <w:rPr>
+            <w:rStyle w:val="Hyperlink"/>
+            <w:noProof/>
+          </w:rPr>
+          <w:t>Programming the Hades board</w:t>
+        </w:r>
+        <w:r>
+          <w:rPr>
+            <w:noProof/>
+            <w:webHidden/>
+          </w:rPr>
+          <w:tab/>
+        </w:r>
+        <w:r>
+          <w:rPr>
+            <w:noProof/>
+            <w:webHidden/>
+          </w:rPr>
+          <w:fldChar w:fldCharType="begin"/>
+        </w:r>
+        <w:r>
+          <w:rPr>
+            <w:noProof/>
+            <w:webHidden/>
+          </w:rPr>
+          <w:instrText xml:space="preserve"> PAGEREF _Toc24719526 \h </w:instrText>
+        </w:r>
+        <w:r>
+          <w:rPr>
+            <w:noProof/>
+            <w:webHidden/>
+          </w:rPr>
+        </w:r>
+        <w:r>
+          <w:rPr>
+            <w:noProof/>
+            <w:webHidden/>
+          </w:rPr>
+          <w:fldChar w:fldCharType="separate"/>
+        </w:r>
+        <w:r>
+          <w:rPr>
+            <w:noProof/>
+            <w:webHidden/>
+          </w:rPr>
+          <w:t>5</w:t>
+        </w:r>
+        <w:r>
+          <w:rPr>
+            <w:noProof/>
+            <w:webHidden/>
+          </w:rPr>
+          <w:fldChar w:fldCharType="end"/>
+        </w:r>
+      </w:hyperlink>
+    </w:p>
+    <w:p>
+      <w:pPr>
+        <w:pStyle w:val="TOC1"/>
+        <w:rPr>
+          <w:rFonts w:asciiTheme="minorHAnsi" w:eastAsiaTheme="minorEastAsia" w:hAnsiTheme="minorHAnsi" w:cstheme="minorBidi"/>
+          <w:noProof/>
+          <w:sz w:val="22"/>
+          <w:szCs w:val="22"/>
+          <w:lang w:val="en-US"/>
+        </w:rPr>
+      </w:pPr>
+      <w:hyperlink w:anchor="_Toc24719527" w:history="1">
+        <w:r>
+          <w:rPr>
+            <w:rStyle w:val="Hyperlink"/>
+            <w:noProof/>
+          </w:rPr>
+          <w:t>6</w:t>
+        </w:r>
+        <w:r>
+          <w:rPr>
+            <w:rFonts w:asciiTheme="minorHAnsi" w:eastAsiaTheme="minorEastAsia" w:hAnsiTheme="minorHAnsi" w:cstheme="minorBidi"/>
+            <w:noProof/>
+            <w:sz w:val="22"/>
+            <w:szCs w:val="22"/>
+            <w:lang w:val="en-US"/>
+          </w:rPr>
+          <w:tab/>
+        </w:r>
+        <w:r>
+          <w:rPr>
+            <w:rStyle w:val="Hyperlink"/>
+            <w:noProof/>
+          </w:rPr>
+          <w:t>Running the demo</w:t>
+        </w:r>
+        <w:r>
+          <w:rPr>
+            <w:noProof/>
+            <w:webHidden/>
+          </w:rPr>
+          <w:tab/>
+        </w:r>
+        <w:r>
+          <w:rPr>
+            <w:noProof/>
+            <w:webHidden/>
+          </w:rPr>
+          <w:fldChar w:fldCharType="begin"/>
+        </w:r>
+        <w:r>
+          <w:rPr>
+            <w:noProof/>
+            <w:webHidden/>
+          </w:rPr>
+          <w:instrText xml:space="preserve"> PAGEREF _Toc24719527 \h </w:instrText>
+        </w:r>
+        <w:r>
+          <w:rPr>
+            <w:noProof/>
+            <w:webHidden/>
+          </w:rPr>
+        </w:r>
+        <w:r>
+          <w:rPr>
+            <w:noProof/>
+            <w:webHidden/>
+          </w:rPr>
+          <w:fldChar w:fldCharType="separate"/>
+        </w:r>
+        <w:r>
+          <w:rPr>
+            <w:noProof/>
+            <w:webHidden/>
+          </w:rPr>
+          <w:t>5</w:t>
+        </w:r>
+        <w:r>
+          <w:rPr>
+            <w:noProof/>
+            <w:webHidden/>
+          </w:rPr>
+          <w:fldChar w:fldCharType="end"/>
+        </w:r>
+      </w:hyperlink>
+    </w:p>
+    <w:p>
+      <w:pPr>
+        <w:pStyle w:val="TOC1"/>
+        <w:rPr>
+          <w:rFonts w:asciiTheme="minorHAnsi" w:eastAsiaTheme="minorEastAsia" w:hAnsiTheme="minorHAnsi" w:cstheme="minorBidi"/>
+          <w:noProof/>
+          <w:sz w:val="22"/>
+          <w:szCs w:val="22"/>
+          <w:lang w:val="en-US"/>
+        </w:rPr>
+      </w:pPr>
+      <w:hyperlink w:anchor="_Toc24719528" w:history="1">
+        <w:r>
+          <w:rPr>
+            <w:rStyle w:val="Hyperlink"/>
+            <w:noProof/>
+          </w:rPr>
+          <w:t>7</w:t>
+        </w:r>
+        <w:r>
+          <w:rPr>
+            <w:rFonts w:asciiTheme="minorHAnsi" w:eastAsiaTheme="minorEastAsia" w:hAnsiTheme="minorHAnsi" w:cstheme="minorBidi"/>
+            <w:noProof/>
+            <w:sz w:val="22"/>
+            <w:szCs w:val="22"/>
+            <w:lang w:val="en-US"/>
+          </w:rPr>
+          <w:tab/>
+        </w:r>
+        <w:r>
+          <w:rPr>
+            <w:rStyle w:val="Hyperlink"/>
+            <w:noProof/>
+          </w:rPr>
+          <w:t>Appendix</w:t>
+        </w:r>
+        <w:r>
+          <w:rPr>
+            <w:noProof/>
+            <w:webHidden/>
+          </w:rPr>
+          <w:tab/>
+        </w:r>
+        <w:r>
+          <w:rPr>
+            <w:noProof/>
+            <w:webHidden/>
+          </w:rPr>
+          <w:fldChar w:fldCharType="begin"/>
+        </w:r>
+        <w:r>
+          <w:rPr>
+            <w:noProof/>
+            <w:webHidden/>
+          </w:rPr>
+          <w:instrText xml:space="preserve"> PAGEREF _Toc24719528 \h </w:instrText>
+        </w:r>
+        <w:r>
+          <w:rPr>
+            <w:noProof/>
+            <w:webHidden/>
+          </w:rPr>
+        </w:r>
+        <w:r>
+          <w:rPr>
+            <w:noProof/>
+            <w:webHidden/>
+          </w:rPr>
+          <w:fldChar w:fldCharType="separate"/>
+        </w:r>
+        <w:r>
+          <w:rPr>
+            <w:noProof/>
+            <w:webHidden/>
+          </w:rPr>
+          <w:t>5</w:t>
+        </w:r>
+        <w:r>
+          <w:rPr>
+            <w:noProof/>
+            <w:webHidden/>
+          </w:rPr>
+          <w:fldChar w:fldCharType="end"/>
+        </w:r>
+      </w:hyperlink>
+    </w:p>
+    <w:p>
+      <w:pPr>
+        <w:pStyle w:val="TOC2"/>
+        <w:tabs>
+          <w:tab w:val="left" w:pos="880"/>
+          <w:tab w:val="right" w:leader="dot" w:pos="9710"/>
+        </w:tabs>
+        <w:rPr>
+          <w:rFonts w:asciiTheme="minorHAnsi" w:eastAsiaTheme="minorEastAsia" w:hAnsiTheme="minorHAnsi" w:cstheme="minorBidi"/>
+          <w:noProof/>
+          <w:sz w:val="22"/>
+          <w:szCs w:val="22"/>
+          <w:lang w:val="en-US"/>
+        </w:rPr>
+      </w:pPr>
+      <w:hyperlink w:anchor="_Toc24719529" w:history="1">
+        <w:r>
+          <w:rPr>
+            <w:rStyle w:val="Hyperlink"/>
+            <w:noProof/>
+          </w:rPr>
+          <w:t>7.1</w:t>
+        </w:r>
+        <w:r>
+          <w:rPr>
+            <w:rFonts w:asciiTheme="minorHAnsi" w:eastAsiaTheme="minorEastAsia" w:hAnsiTheme="minorHAnsi" w:cstheme="minorBidi"/>
+            <w:noProof/>
+            <w:sz w:val="22"/>
+            <w:szCs w:val="22"/>
+            <w:lang w:val="en-US"/>
+          </w:rPr>
+          <w:tab/>
+        </w:r>
+        <w:r>
+          <w:rPr>
+            <w:rStyle w:val="Hyperlink"/>
+            <w:noProof/>
+          </w:rPr>
           <w:t>Harmony Framework Usage</w:t>
         </w:r>
         <w:r>
@@ -1839,7 +2171,7 @@
             <w:noProof/>
             <w:webHidden/>
           </w:rPr>
-          <w:instrText xml:space="preserve"> PAGEREF _Toc23861512 \h </w:instrText>
+          <w:instrText xml:space="preserve"> PAGEREF _Toc24719529 \h </w:instrText>
         </w:r>
         <w:r>
           <w:rPr>
@@ -1882,12 +2214,12 @@
       <w:r>
         <w:br w:type="page"/>
       </w:r>
-      <w:bookmarkStart w:id="3" w:name="_Toc23861509"/>
+      <w:bookmarkStart w:id="4" w:name="_Toc24719522"/>
       <w:r>
         <w:lastRenderedPageBreak/>
         <w:t>Introduction</w:t>
       </w:r>
-      <w:bookmarkEnd w:id="3"/>
+      <w:bookmarkEnd w:id="4"/>
     </w:p>
     <w:p>
       <w:pPr>
@@ -1902,7 +2234,7 @@
       <w:pPr>
         <w:pStyle w:val="Heading1"/>
       </w:pPr>
-      <w:bookmarkStart w:id="4" w:name="_Toc23861510"/>
+      <w:bookmarkStart w:id="5" w:name="_Toc24719523"/>
       <w:r>
         <w:t xml:space="preserve">Setting up the Hades board for </w:t>
       </w:r>
@@ -1917,6 +2249,7 @@
       <w:r>
         <w:t>”</w:t>
       </w:r>
+      <w:bookmarkEnd w:id="5"/>
     </w:p>
     <w:p>
       <w:pPr>
@@ -1925,14 +2258,15 @@
         </w:rPr>
       </w:pPr>
     </w:p>
-    <w:bookmarkEnd w:id="4"/>
     <w:p>
       <w:pPr>
         <w:pStyle w:val="Heading1"/>
       </w:pPr>
+      <w:bookmarkStart w:id="6" w:name="_Toc24719524"/>
       <w:r>
         <w:t>Setting up the build environment</w:t>
       </w:r>
+      <w:bookmarkEnd w:id="6"/>
     </w:p>
     <w:p>
       <w:pPr>
@@ -1958,11 +2292,11 @@
       <w:pPr>
         <w:pStyle w:val="Heading1"/>
       </w:pPr>
-      <w:bookmarkStart w:id="5" w:name="_Toc23861511"/>
+      <w:bookmarkStart w:id="7" w:name="_Toc24719525"/>
       <w:r>
         <w:t>Building the Project</w:t>
       </w:r>
-      <w:bookmarkEnd w:id="5"/>
+      <w:bookmarkEnd w:id="7"/>
     </w:p>
     <w:p>
       <w:pPr>
@@ -1988,9 +2322,11 @@
       <w:pPr>
         <w:pStyle w:val="Heading1"/>
       </w:pPr>
+      <w:bookmarkStart w:id="8" w:name="_Toc24719526"/>
       <w:r>
         <w:t>Programming the Hades board</w:t>
       </w:r>
+      <w:bookmarkEnd w:id="8"/>
     </w:p>
     <w:p>
       <w:pPr>
@@ -2003,9 +2339,11 @@
       <w:pPr>
         <w:pStyle w:val="Heading1"/>
       </w:pPr>
+      <w:bookmarkStart w:id="9" w:name="_Toc24719527"/>
       <w:r>
         <w:t>Running the demo</w:t>
       </w:r>
+      <w:bookmarkEnd w:id="9"/>
     </w:p>
     <w:p>
       <w:pPr>
@@ -2013,8 +2351,6 @@
           <w:lang w:val="en-GB"/>
         </w:rPr>
       </w:pPr>
-      <w:bookmarkStart w:id="6" w:name="_GoBack"/>
-      <w:bookmarkEnd w:id="6"/>
     </w:p>
     <w:p>
       <w:pPr>
@@ -2027,19 +2363,21 @@
       <w:pPr>
         <w:pStyle w:val="Heading1"/>
       </w:pPr>
+      <w:bookmarkStart w:id="10" w:name="_Toc24719528"/>
       <w:r>
         <w:t>Appendix</w:t>
       </w:r>
+      <w:bookmarkEnd w:id="10"/>
     </w:p>
     <w:p>
       <w:pPr>
         <w:pStyle w:val="Heading2"/>
       </w:pPr>
-      <w:bookmarkStart w:id="7" w:name="_Toc23861512"/>
+      <w:bookmarkStart w:id="11" w:name="_Toc24719529"/>
       <w:r>
         <w:t>Harmony Framework Usage</w:t>
       </w:r>
-      <w:bookmarkEnd w:id="7"/>
+      <w:bookmarkEnd w:id="11"/>
     </w:p>
     <w:p>
       <w:pPr>
@@ -2467,7 +2805,11 @@
     </w:r>
     <w:r>
       <w:tab/>
-      <w:t xml:space="preserve">                                                                    Getting started with Zeus Stack</w:t>
+      <w:t xml:space="preserve">                                                                    </w:t>
+    </w:r>
+    <w:r>
+      <w:tab/>
+      <w:t>Read me</w:t>
     </w:r>
   </w:p>
   <w:p>
@@ -7545,7 +7887,7 @@
 </file>
 
 <file path=customXml/itemProps1.xml><?xml version="1.0" encoding="utf-8"?>
-<ds:datastoreItem xmlns:ds="http://schemas.openxmlformats.org/officeDocument/2006/customXml" ds:itemID="{AE9E67CE-05B8-4DD8-BAEB-27440E176BA1}">
+<ds:datastoreItem xmlns:ds="http://schemas.openxmlformats.org/officeDocument/2006/customXml" ds:itemID="{FC240C44-DE9F-448A-AFBE-CA84564000AB}">
   <ds:schemaRefs>
     <ds:schemaRef ds:uri="http://schemas.openxmlformats.org/officeDocument/2006/bibliography"/>
   </ds:schemaRefs>

</xml_diff>